<commit_message>
Budget Sheet- Final Project for SO Course
</commit_message>
<xml_diff>
--- a/Budget Sheet- Final Project.docx
+++ b/Budget Sheet- Final Project.docx
@@ -9,22 +9,44 @@
         </w:tabs>
       </w:pPr>
       <w:r>
+        <w:t>Assignment Name: Prepare a budget sheet by MS Word</w:t>
+      </w:r>
+    </w:p>
+    <w:p>
+      <w:pPr>
+        <w:tabs>
+          <w:tab w:val="left" w:pos="7817"/>
+        </w:tabs>
+      </w:pPr>
+      <w:r>
         <w:t>Project Nam</w:t>
       </w:r>
       <w:r>
-        <w:t xml:space="preserve">e: </w:t>
+        <w:t>e</w:t>
       </w:r>
       <w:r>
-        <w:t xml:space="preserve">Total </w:t>
+        <w:rPr>
+          <w:color w:val="595959" w:themeColor="text1" w:themeTint="A6"/>
+        </w:rPr>
+        <w:t>:</w:t>
       </w:r>
       <w:r>
-        <w:t xml:space="preserve">Cost of </w:t>
+        <w:rPr>
+          <w:color w:val="595959" w:themeColor="text1" w:themeTint="A6"/>
+        </w:rPr>
+        <w:t xml:space="preserve"> I will make a budget sheet about</w:t>
       </w:r>
       <w:r>
-        <w:t>Mango</w:t>
+        <w:rPr>
+          <w:color w:val="595959" w:themeColor="text1" w:themeTint="A6"/>
+        </w:rPr>
+        <w:t xml:space="preserve"> Shipping </w:t>
       </w:r>
       <w:r>
-        <w:t xml:space="preserve"> Shipping Buisness</w:t>
+        <w:rPr>
+          <w:color w:val="595959" w:themeColor="text1" w:themeTint="A6"/>
+        </w:rPr>
+        <w:t>Business</w:t>
       </w:r>
       <w:r>
         <w:tab/>
@@ -123,7 +145,7 @@
         <w:tc>
           <w:tcPr>
             <w:tcW w:w="1180" w:type="dxa"/>
-            <w:shd w:val="clear" w:color="auto" w:fill="D0CECE" w:themeFill="background2" w:themeFillShade="E6"/>
+            <w:shd w:val="clear" w:color="auto" w:fill="262626" w:themeFill="text1" w:themeFillTint="D9"/>
           </w:tcPr>
           <w:p>
             <w:pPr>
@@ -131,8 +153,14 @@
                 <w:tab w:val="left" w:pos="3727"/>
                 <w:tab w:val="left" w:pos="4175"/>
               </w:tabs>
-            </w:pPr>
-            <w:r>
+              <w:rPr>
+                <w:color w:val="FFFFFF" w:themeColor="background1"/>
+              </w:rPr>
+            </w:pPr>
+            <w:r>
+              <w:rPr>
+                <w:color w:val="FFFFFF" w:themeColor="background1"/>
+              </w:rPr>
               <w:t>Budget</w:t>
             </w:r>
           </w:p>
@@ -140,7 +168,7 @@
         <w:tc>
           <w:tcPr>
             <w:tcW w:w="1605" w:type="dxa"/>
-            <w:shd w:val="clear" w:color="auto" w:fill="D0CECE" w:themeFill="background2" w:themeFillShade="E6"/>
+            <w:shd w:val="clear" w:color="auto" w:fill="262626" w:themeFill="text1" w:themeFillTint="D9"/>
           </w:tcPr>
           <w:p>
             <w:pPr>
@@ -148,8 +176,14 @@
                 <w:tab w:val="left" w:pos="3727"/>
                 <w:tab w:val="left" w:pos="4175"/>
               </w:tabs>
-            </w:pPr>
-            <w:r>
+              <w:rPr>
+                <w:color w:val="FFFFFF" w:themeColor="background1"/>
+              </w:rPr>
+            </w:pPr>
+            <w:r>
+              <w:rPr>
+                <w:color w:val="FFFFFF" w:themeColor="background1"/>
+              </w:rPr>
               <w:t>Total Cost</w:t>
             </w:r>
           </w:p>
@@ -157,7 +191,7 @@
         <w:tc>
           <w:tcPr>
             <w:tcW w:w="1176" w:type="dxa"/>
-            <w:shd w:val="clear" w:color="auto" w:fill="D0CECE" w:themeFill="background2" w:themeFillShade="E6"/>
+            <w:shd w:val="clear" w:color="auto" w:fill="262626" w:themeFill="text1" w:themeFillTint="D9"/>
           </w:tcPr>
           <w:p>
             <w:pPr>
@@ -165,8 +199,14 @@
                 <w:tab w:val="left" w:pos="3727"/>
                 <w:tab w:val="left" w:pos="4175"/>
               </w:tabs>
-            </w:pPr>
-            <w:r>
+              <w:rPr>
+                <w:color w:val="FFFFFF" w:themeColor="background1"/>
+              </w:rPr>
+            </w:pPr>
+            <w:r>
+              <w:rPr>
+                <w:color w:val="FFFFFF" w:themeColor="background1"/>
+              </w:rPr>
               <w:t>Over</w:t>
             </w:r>
           </w:p>
@@ -242,6 +282,8 @@
       <w:r>
         <w:tab/>
       </w:r>
+      <w:bookmarkStart w:id="0" w:name="_GoBack"/>
+      <w:bookmarkEnd w:id="0"/>
       <w:r>
         <w:tab/>
         <w:t>Budget Summary</w:t>
@@ -276,7 +318,7 @@
     <w:tbl>
       <w:tblPr>
         <w:tblStyle w:val="TableGrid"/>
-        <w:tblpPr w:leftFromText="180" w:rightFromText="180" w:vertAnchor="page" w:horzAnchor="margin" w:tblpXSpec="center" w:tblpY="4975"/>
+        <w:tblpPr w:leftFromText="180" w:rightFromText="180" w:vertAnchor="page" w:horzAnchor="margin" w:tblpXSpec="center" w:tblpY="5748"/>
         <w:tblW w:w="0" w:type="auto"/>
         <w:tblLook w:val="04A0" w:firstRow="1" w:lastRow="0" w:firstColumn="1" w:lastColumn="0" w:noHBand="0" w:noVBand="1"/>
       </w:tblPr>
@@ -302,10 +344,7 @@
               <w:jc w:val="center"/>
             </w:pPr>
             <w:r>
-              <w:t>Budget Sheet For Mango Shipping</w:t>
-            </w:r>
-            <w:r>
-              <w:t xml:space="preserve"> Project</w:t>
+              <w:t>Budget Sheet For Shipping Operation</w:t>
             </w:r>
           </w:p>
         </w:tc>
@@ -1387,10 +1426,7 @@
         </w:tabs>
       </w:pPr>
     </w:p>
-    <w:p>
-      <w:bookmarkStart w:id="0" w:name="_GoBack"/>
-      <w:bookmarkEnd w:id="0"/>
-    </w:p>
+    <w:p/>
     <w:p/>
     <w:p/>
     <w:p/>

</xml_diff>